<commit_message>
Change: Demo sheet, intro. Add: Design, Front Cover
</commit_message>
<xml_diff>
--- a/DEMO SHEET.docx
+++ b/DEMO SHEET.docx
@@ -632,8 +632,6 @@
         </w:rPr>
         <w:t>: The layouts have got a “weight” attribute to determine how much of the screen space they will cover. Through this method the layout looks approximately the same on different resolutions.</w:t>
       </w:r>
-      <w:bookmarkStart w:id="0" w:name="_GoBack"/>
-      <w:bookmarkEnd w:id="0"/>
     </w:p>
     <w:p>
       <w:pPr>
@@ -935,6 +933,45 @@
         </w:rPr>
         <w:t xml:space="preserve"> </w:t>
       </w:r>
+    </w:p>
+    <w:p>
+      <w:pPr>
+        <w:pStyle w:val="NormalWeb"/>
+        <w:numPr>
+          <w:ilvl w:val="0"/>
+          <w:numId w:val="2"/>
+        </w:numPr>
+        <w:rPr>
+          <w:rFonts w:ascii="Verdana" w:hAnsi="Verdana"/>
+          <w:sz w:val="22"/>
+        </w:rPr>
+      </w:pPr>
+      <w:r>
+        <w:rPr>
+          <w:rFonts w:ascii="Verdana"/>
+          <w:sz w:val="22"/>
+        </w:rPr>
+        <w:t xml:space="preserve">Chart: </w:t>
+      </w:r>
+      <w:hyperlink r:id="rId10" w:history="1">
+        <w:r>
+          <w:rPr>
+            <w:rStyle w:val="Hyperlink"/>
+            <w:rFonts w:ascii="Verdana"/>
+            <w:sz w:val="22"/>
+          </w:rPr>
+          <w:t>https://www.draw.io</w:t>
+        </w:r>
+      </w:hyperlink>
+      <w:r>
+        <w:rPr>
+          <w:rFonts w:ascii="Verdana"/>
+          <w:sz w:val="22"/>
+        </w:rPr>
+        <w:t xml:space="preserve"> </w:t>
+      </w:r>
+      <w:bookmarkStart w:id="0" w:name="_GoBack"/>
+      <w:bookmarkEnd w:id="0"/>
     </w:p>
     <w:p>
       <w:pPr>
@@ -1415,6 +1452,7 @@
     <w:lsdException w:name="HTML Sample" w:semiHidden="1" w:unhideWhenUsed="1"/>
     <w:lsdException w:name="HTML Typewriter" w:semiHidden="1" w:unhideWhenUsed="1"/>
     <w:lsdException w:name="HTML Variable" w:semiHidden="1" w:unhideWhenUsed="1"/>
+    <w:lsdException w:name="Normal Table" w:semiHidden="1" w:unhideWhenUsed="1"/>
     <w:lsdException w:name="annotation subject" w:semiHidden="1" w:unhideWhenUsed="1"/>
     <w:lsdException w:name="No List" w:semiHidden="1" w:unhideWhenUsed="1"/>
     <w:lsdException w:name="Outline List 1" w:semiHidden="1" w:unhideWhenUsed="1"/>
@@ -1458,8 +1496,10 @@
     <w:lsdException w:name="Table Elegant" w:semiHidden="1" w:unhideWhenUsed="1"/>
     <w:lsdException w:name="Table Professional" w:semiHidden="1" w:unhideWhenUsed="1"/>
     <w:lsdException w:name="Table Subtle 1" w:semiHidden="1" w:unhideWhenUsed="1"/>
+    <w:lsdException w:name="Table Subtle 2" w:semiHidden="1" w:unhideWhenUsed="1"/>
     <w:lsdException w:name="Table Web 1" w:semiHidden="1" w:unhideWhenUsed="1"/>
     <w:lsdException w:name="Table Web 2" w:semiHidden="1" w:unhideWhenUsed="1"/>
+    <w:lsdException w:name="Table Web 3" w:semiHidden="1" w:unhideWhenUsed="1"/>
     <w:lsdException w:name="Balloon Text" w:semiHidden="1" w:unhideWhenUsed="1"/>
     <w:lsdException w:name="Table Grid" w:uiPriority="39"/>
     <w:lsdException w:name="Table Theme" w:semiHidden="1" w:unhideWhenUsed="1"/>

</xml_diff>